<commit_message>
add pdf of Simon Writing
</commit_message>
<xml_diff>
--- a/udemy/english_presentation_hr_20231121/summary-note.docx
+++ b/udemy/english_presentation_hr_20231121/summary-note.docx
@@ -20,10 +20,10 @@
         <w:tblLook w:val="04A0" w:firstRow="1" w:lastRow="0" w:firstColumn="1" w:lastColumn="0" w:noHBand="0" w:noVBand="1"/>
       </w:tblPr>
       <w:tblGrid>
-        <w:gridCol w:w="374"/>
-        <w:gridCol w:w="2992"/>
-        <w:gridCol w:w="2992"/>
-        <w:gridCol w:w="2992"/>
+        <w:gridCol w:w="547"/>
+        <w:gridCol w:w="2202"/>
+        <w:gridCol w:w="6055"/>
+        <w:gridCol w:w="546"/>
       </w:tblGrid>
       <w:tr>
         <w:tc>
@@ -333,6 +333,7 @@
             </w:pPr>
             <w:r>
               <w:rPr>
+                <w:noProof/>
                 <w:color w:val="000000"/>
                 <w:sz w:val="27"/>
                 <w:szCs w:val="27"/>
@@ -376,6 +377,7 @@
             </w:r>
             <w:r>
               <w:rPr>
+                <w:noProof/>
                 <w:color w:val="000000"/>
                 <w:sz w:val="27"/>
                 <w:szCs w:val="27"/>
@@ -419,6 +421,7 @@
             </w:r>
             <w:r>
               <w:rPr>
+                <w:noProof/>
                 <w:color w:val="000000"/>
                 <w:sz w:val="27"/>
                 <w:szCs w:val="27"/>
@@ -751,6 +754,7 @@
             </w:pPr>
             <w:r>
               <w:rPr>
+                <w:noProof/>
                 <w:color w:val="000000"/>
                 <w:sz w:val="27"/>
                 <w:szCs w:val="27"/>
@@ -1081,6 +1085,7 @@
             </w:pPr>
             <w:r>
               <w:rPr>
+                <w:noProof/>
                 <w:color w:val="000000"/>
                 <w:sz w:val="27"/>
                 <w:szCs w:val="27"/>
@@ -1252,7 +1257,7 @@
                 <w:szCs w:val="27"/>
                 <w:lang w:val="en-US"/>
               </w:rPr>
-              <w:t xml:space="preserve"> delivery trustworthy </w:t>
+              <w:t xml:space="preserve"> deliver trustworthy </w:t>
             </w:r>
             <w:proofErr w:type="gramStart"/>
             <w:r>
@@ -1383,7 +1388,25 @@
                 <w:szCs w:val="27"/>
                 <w:lang w:val="en-US"/>
               </w:rPr>
-              <w:t>naturally and polite gesture,</w:t>
+              <w:t>natural</w:t>
+            </w:r>
+            <w:r>
+              <w:rPr>
+                <w:color w:val="000000"/>
+                <w:sz w:val="27"/>
+                <w:szCs w:val="27"/>
+                <w:lang w:val="en-US"/>
+              </w:rPr>
+              <w:t>ly</w:t>
+            </w:r>
+            <w:r>
+              <w:rPr>
+                <w:color w:val="000000"/>
+                <w:sz w:val="27"/>
+                <w:szCs w:val="27"/>
+                <w:lang w:val="en-US"/>
+              </w:rPr>
+              <w:t xml:space="preserve"> and polite gesture,</w:t>
             </w:r>
           </w:p>
         </w:tc>
@@ -1622,6 +1645,7 @@
             </w:pPr>
             <w:r>
               <w:rPr>
+                <w:noProof/>
                 <w:color w:val="000000"/>
                 <w:sz w:val="27"/>
                 <w:szCs w:val="27"/>
@@ -1676,6 +1700,7 @@
             </w:pPr>
             <w:r>
               <w:rPr>
+                <w:noProof/>
                 <w:color w:val="000000"/>
                 <w:sz w:val="27"/>
                 <w:szCs w:val="27"/>
@@ -1730,6 +1755,7 @@
             </w:pPr>
             <w:r>
               <w:rPr>
+                <w:noProof/>
                 <w:color w:val="000000"/>
                 <w:sz w:val="27"/>
                 <w:szCs w:val="27"/>
@@ -1784,6 +1810,7 @@
             </w:pPr>
             <w:r>
               <w:rPr>
+                <w:noProof/>
                 <w:color w:val="000000"/>
                 <w:sz w:val="27"/>
                 <w:szCs w:val="27"/>
@@ -2044,6 +2071,7 @@
             </w:pPr>
             <w:r>
               <w:rPr>
+                <w:noProof/>
                 <w:color w:val="000000"/>
                 <w:sz w:val="27"/>
                 <w:szCs w:val="27"/>
@@ -2098,6 +2126,7 @@
             </w:pPr>
             <w:r>
               <w:rPr>
+                <w:noProof/>
                 <w:color w:val="000000"/>
                 <w:sz w:val="27"/>
                 <w:szCs w:val="27"/>
@@ -2152,6 +2181,7 @@
             </w:pPr>
             <w:r>
               <w:rPr>
+                <w:noProof/>
                 <w:color w:val="000000"/>
                 <w:sz w:val="27"/>
                 <w:szCs w:val="27"/>
@@ -2215,6 +2245,7 @@
             </w:pPr>
             <w:r>
               <w:rPr>
+                <w:noProof/>
                 <w:color w:val="000000"/>
                 <w:sz w:val="27"/>
                 <w:szCs w:val="27"/>
@@ -2269,6 +2300,7 @@
             </w:pPr>
             <w:r>
               <w:rPr>
+                <w:noProof/>
                 <w:color w:val="000000"/>
                 <w:sz w:val="27"/>
                 <w:szCs w:val="27"/>
@@ -2323,6 +2355,7 @@
             </w:pPr>
             <w:r>
               <w:rPr>
+                <w:noProof/>
                 <w:color w:val="000000"/>
                 <w:sz w:val="27"/>
                 <w:szCs w:val="27"/>
@@ -2377,6 +2410,7 @@
             </w:pPr>
             <w:r>
               <w:rPr>
+                <w:noProof/>
                 <w:color w:val="000000"/>
                 <w:sz w:val="27"/>
                 <w:szCs w:val="27"/>

</xml_diff>